<commit_message>
CHG: function points erweitert
</commit_message>
<xml_diff>
--- a/Documentation/Week9/FunctionPoints.docx
+++ b/Documentation/Week9/FunctionPoints.docx
@@ -10,6 +10,7 @@
           <w:docPartUnique/>
         </w:docPartObj>
       </w:sdtPr>
+      <w:sdtEndPr/>
       <w:sdtContent>
         <w:p/>
         <w:tbl>
@@ -48,6 +49,7 @@
                 <w:dataBinding w:prefixMappings="xmlns:ns0='http://schemas.openxmlformats.org/package/2006/metadata/core-properties' xmlns:ns1='http://purl.org/dc/elements/1.1/'" w:xpath="/ns0:coreProperties[1]/ns1:title[1]" w:storeItemID="{6C3C8BC8-F283-45AE-878A-BAB7291924A1}"/>
                 <w:text/>
               </w:sdtPr>
+              <w:sdtEndPr/>
               <w:sdtContent>
                 <w:tc>
                   <w:tcPr>
@@ -90,6 +92,7 @@
                 <w:dataBinding w:prefixMappings="xmlns:ns0='http://schemas.openxmlformats.org/package/2006/metadata/core-properties' xmlns:ns1='http://purl.org/dc/elements/1.1/'" w:xpath="/ns0:coreProperties[1]/ns1:subject[1]" w:storeItemID="{6C3C8BC8-F283-45AE-878A-BAB7291924A1}"/>
                 <w:text/>
               </w:sdtPr>
+              <w:sdtEndPr/>
               <w:sdtContent>
                 <w:tc>
                   <w:tcPr>
@@ -133,12 +136,10 @@
                 </w:rPr>
                 <w:alias w:val="Autor"/>
                 <w:id w:val="13553158"/>
-                <w:placeholder>
-                  <w:docPart w:val="1A27773FADB64071BF600ABD9FEF4C77"/>
-                </w:placeholder>
                 <w:dataBinding w:prefixMappings="xmlns:ns0='http://schemas.openxmlformats.org/package/2006/metadata/core-properties' xmlns:ns1='http://purl.org/dc/elements/1.1/'" w:xpath="/ns0:coreProperties[1]/ns1:creator[1]" w:storeItemID="{6C3C8BC8-F283-45AE-878A-BAB7291924A1}"/>
                 <w:text/>
               </w:sdtPr>
+              <w:sdtEndPr/>
               <w:sdtContent>
                 <w:tc>
                   <w:tcPr>
@@ -175,20 +176,21 @@
     </w:sdt>
     <w:sdt>
       <w:sdtPr>
+        <w:rPr>
+          <w:rFonts w:asciiTheme="minorHAnsi" w:eastAsiaTheme="minorEastAsia" w:hAnsiTheme="minorHAnsi" w:cstheme="minorBidi"/>
+          <w:b w:val="0"/>
+          <w:bCs w:val="0"/>
+          <w:sz w:val="22"/>
+          <w:szCs w:val="22"/>
+          <w:lang w:bidi="ar-SA"/>
+        </w:rPr>
         <w:id w:val="1867634119"/>
         <w:docPartObj>
           <w:docPartGallery w:val="Table of Contents"/>
           <w:docPartUnique/>
         </w:docPartObj>
       </w:sdtPr>
-      <w:sdtEndPr>
-        <w:rPr>
-          <w:rFonts w:asciiTheme="minorHAnsi" w:eastAsiaTheme="minorEastAsia" w:hAnsiTheme="minorHAnsi" w:cstheme="minorBidi"/>
-          <w:sz w:val="22"/>
-          <w:szCs w:val="22"/>
-          <w:lang w:bidi="ar-SA"/>
-        </w:rPr>
-      </w:sdtEndPr>
+      <w:sdtEndPr/>
       <w:sdtContent>
         <w:p>
           <w:pPr>
@@ -534,8 +536,6 @@
               <w:fldChar w:fldCharType="end"/>
             </w:r>
           </w:hyperlink>
-          <w:bookmarkStart w:id="0" w:name="_GoBack"/>
-          <w:bookmarkEnd w:id="0"/>
         </w:p>
         <w:p>
           <w:pPr>
@@ -1149,7 +1149,7 @@
           <w:numId w:val="1"/>
         </w:numPr>
       </w:pPr>
-      <w:bookmarkStart w:id="1" w:name="_Toc358196620"/>
+      <w:bookmarkStart w:id="0" w:name="_Toc358196620"/>
       <w:proofErr w:type="spellStart"/>
       <w:r>
         <w:t>Use</w:t>
@@ -1157,6 +1157,505 @@
       <w:proofErr w:type="spellEnd"/>
       <w:r>
         <w:t xml:space="preserve"> Case: Spielmodus auswählen</w:t>
+      </w:r>
+      <w:bookmarkEnd w:id="0"/>
+    </w:p>
+    <w:tbl>
+      <w:tblPr>
+        <w:tblStyle w:val="Tabellenraster"/>
+        <w:tblW w:w="0" w:type="auto"/>
+        <w:tblInd w:w="567" w:type="dxa"/>
+        <w:tblLook w:val="04A0" w:firstRow="1" w:lastRow="0" w:firstColumn="1" w:lastColumn="0" w:noHBand="0" w:noVBand="1"/>
+      </w:tblPr>
+      <w:tblGrid>
+        <w:gridCol w:w="4386"/>
+        <w:gridCol w:w="4335"/>
+      </w:tblGrid>
+      <w:tr>
+        <w:tc>
+          <w:tcPr>
+            <w:tcW w:w="8721" w:type="dxa"/>
+            <w:gridSpan w:val="2"/>
+          </w:tcPr>
+          <w:p>
+            <w:pPr>
+              <w:rPr>
+                <w:b/>
+                <w:u w:val="single"/>
+              </w:rPr>
+            </w:pPr>
+            <w:r>
+              <w:rPr>
+                <w:b/>
+                <w:u w:val="single"/>
+              </w:rPr>
+              <w:t>Communication</w:t>
+            </w:r>
+          </w:p>
+        </w:tc>
+      </w:tr>
+      <w:tr>
+        <w:tc>
+          <w:tcPr>
+            <w:tcW w:w="4386" w:type="dxa"/>
+          </w:tcPr>
+          <w:p>
+            <w:proofErr w:type="spellStart"/>
+            <w:r>
+              <w:t>Complexity</w:t>
+            </w:r>
+            <w:proofErr w:type="spellEnd"/>
+          </w:p>
+        </w:tc>
+        <w:tc>
+          <w:tcPr>
+            <w:tcW w:w="4335" w:type="dxa"/>
+          </w:tcPr>
+          <w:p>
+            <w:r>
+              <w:t>Average</w:t>
+            </w:r>
+          </w:p>
+        </w:tc>
+      </w:tr>
+      <w:tr>
+        <w:tc>
+          <w:tcPr>
+            <w:tcW w:w="8721" w:type="dxa"/>
+            <w:gridSpan w:val="2"/>
+          </w:tcPr>
+          <w:p>
+            <w:pPr>
+              <w:rPr>
+                <w:b/>
+                <w:u w:val="single"/>
+              </w:rPr>
+            </w:pPr>
+            <w:r>
+              <w:rPr>
+                <w:b/>
+                <w:u w:val="single"/>
+              </w:rPr>
+              <w:t>Files</w:t>
+            </w:r>
+          </w:p>
+        </w:tc>
+      </w:tr>
+      <w:tr>
+        <w:tc>
+          <w:tcPr>
+            <w:tcW w:w="4386" w:type="dxa"/>
+          </w:tcPr>
+          <w:p>
+            <w:pPr>
+              <w:rPr>
+                <w:b/>
+              </w:rPr>
+            </w:pPr>
+            <w:r>
+              <w:rPr>
+                <w:b/>
+              </w:rPr>
+              <w:t>ILF</w:t>
+            </w:r>
+            <w:r>
+              <w:rPr>
+                <w:b/>
+              </w:rPr>
+              <w:t>1</w:t>
+            </w:r>
+            <w:r>
+              <w:rPr>
+                <w:b/>
+              </w:rPr>
+              <w:t>:</w:t>
+            </w:r>
+          </w:p>
+        </w:tc>
+        <w:tc>
+          <w:tcPr>
+            <w:tcW w:w="4335" w:type="dxa"/>
+          </w:tcPr>
+          <w:p>
+            <w:r>
+              <w:t>Spiel</w:t>
+            </w:r>
+          </w:p>
+        </w:tc>
+      </w:tr>
+      <w:tr>
+        <w:tc>
+          <w:tcPr>
+            <w:tcW w:w="4386" w:type="dxa"/>
+          </w:tcPr>
+          <w:p>
+            <w:r>
+              <w:t>DETs:</w:t>
+            </w:r>
+          </w:p>
+        </w:tc>
+        <w:tc>
+          <w:tcPr>
+            <w:tcW w:w="4335" w:type="dxa"/>
+          </w:tcPr>
+          <w:p>
+            <w:r>
+              <w:t>1</w:t>
+            </w:r>
+          </w:p>
+        </w:tc>
+      </w:tr>
+      <w:tr>
+        <w:tc>
+          <w:tcPr>
+            <w:tcW w:w="4386" w:type="dxa"/>
+          </w:tcPr>
+          <w:p>
+            <w:proofErr w:type="spellStart"/>
+            <w:r>
+              <w:t>Complexity</w:t>
+            </w:r>
+            <w:proofErr w:type="spellEnd"/>
+          </w:p>
+        </w:tc>
+        <w:tc>
+          <w:tcPr>
+            <w:tcW w:w="4335" w:type="dxa"/>
+          </w:tcPr>
+          <w:p>
+            <w:r>
+              <w:t>Low</w:t>
+            </w:r>
+          </w:p>
+        </w:tc>
+      </w:tr>
+      <w:tr>
+        <w:tc>
+          <w:tcPr>
+            <w:tcW w:w="8721" w:type="dxa"/>
+            <w:gridSpan w:val="2"/>
+          </w:tcPr>
+          <w:p>
+            <w:pPr>
+              <w:rPr>
+                <w:b/>
+                <w:u w:val="single"/>
+              </w:rPr>
+            </w:pPr>
+            <w:proofErr w:type="spellStart"/>
+            <w:r>
+              <w:rPr>
+                <w:b/>
+                <w:u w:val="single"/>
+              </w:rPr>
+              <w:t>External</w:t>
+            </w:r>
+            <w:proofErr w:type="spellEnd"/>
+            <w:r>
+              <w:rPr>
+                <w:b/>
+                <w:u w:val="single"/>
+              </w:rPr>
+              <w:t xml:space="preserve"> Input (EI)</w:t>
+            </w:r>
+          </w:p>
+        </w:tc>
+      </w:tr>
+      <w:tr>
+        <w:tc>
+          <w:tcPr>
+            <w:tcW w:w="4386" w:type="dxa"/>
+          </w:tcPr>
+          <w:p>
+            <w:pPr>
+              <w:rPr>
+                <w:b/>
+              </w:rPr>
+            </w:pPr>
+            <w:r>
+              <w:rPr>
+                <w:b/>
+              </w:rPr>
+              <w:t>EI</w:t>
+            </w:r>
+            <w:r>
+              <w:rPr>
+                <w:b/>
+              </w:rPr>
+              <w:t>1</w:t>
+            </w:r>
+            <w:r>
+              <w:rPr>
+                <w:b/>
+              </w:rPr>
+              <w:t>:</w:t>
+            </w:r>
+          </w:p>
+        </w:tc>
+        <w:tc>
+          <w:tcPr>
+            <w:tcW w:w="4335" w:type="dxa"/>
+          </w:tcPr>
+          <w:p>
+            <w:r>
+              <w:t>Spielmodus-View + Geräte-View</w:t>
+            </w:r>
+          </w:p>
+        </w:tc>
+      </w:tr>
+      <w:tr>
+        <w:tc>
+          <w:tcPr>
+            <w:tcW w:w="4386" w:type="dxa"/>
+          </w:tcPr>
+          <w:p>
+            <w:r>
+              <w:t>File Type References:</w:t>
+            </w:r>
+          </w:p>
+        </w:tc>
+        <w:tc>
+          <w:tcPr>
+            <w:tcW w:w="4335" w:type="dxa"/>
+          </w:tcPr>
+          <w:p>
+            <w:r>
+              <w:t>1 – Spiel</w:t>
+            </w:r>
+          </w:p>
+        </w:tc>
+      </w:tr>
+      <w:tr>
+        <w:tc>
+          <w:tcPr>
+            <w:tcW w:w="4386" w:type="dxa"/>
+          </w:tcPr>
+          <w:p>
+            <w:r>
+              <w:t>DETs</w:t>
+            </w:r>
+          </w:p>
+        </w:tc>
+        <w:tc>
+          <w:tcPr>
+            <w:tcW w:w="4335" w:type="dxa"/>
+          </w:tcPr>
+          <w:p>
+            <w:r>
+              <w:t>7</w:t>
+            </w:r>
+          </w:p>
+        </w:tc>
+      </w:tr>
+      <w:tr>
+        <w:tc>
+          <w:tcPr>
+            <w:tcW w:w="4386" w:type="dxa"/>
+          </w:tcPr>
+          <w:p>
+            <w:proofErr w:type="spellStart"/>
+            <w:r>
+              <w:t>Complexity</w:t>
+            </w:r>
+            <w:proofErr w:type="spellEnd"/>
+          </w:p>
+        </w:tc>
+        <w:tc>
+          <w:tcPr>
+            <w:tcW w:w="4335" w:type="dxa"/>
+          </w:tcPr>
+          <w:p>
+            <w:r>
+              <w:t>Low</w:t>
+            </w:r>
+          </w:p>
+        </w:tc>
+      </w:tr>
+      <w:tr>
+        <w:tc>
+          <w:tcPr>
+            <w:tcW w:w="8721" w:type="dxa"/>
+            <w:gridSpan w:val="2"/>
+          </w:tcPr>
+          <w:p>
+            <w:pPr>
+              <w:rPr>
+                <w:b/>
+                <w:u w:val="single"/>
+              </w:rPr>
+            </w:pPr>
+            <w:proofErr w:type="spellStart"/>
+            <w:r>
+              <w:rPr>
+                <w:b/>
+                <w:u w:val="single"/>
+              </w:rPr>
+              <w:t>External</w:t>
+            </w:r>
+            <w:proofErr w:type="spellEnd"/>
+            <w:r>
+              <w:rPr>
+                <w:b/>
+                <w:u w:val="single"/>
+              </w:rPr>
+              <w:t xml:space="preserve"> </w:t>
+            </w:r>
+            <w:proofErr w:type="spellStart"/>
+            <w:r>
+              <w:rPr>
+                <w:b/>
+                <w:u w:val="single"/>
+              </w:rPr>
+              <w:t>Inquiries</w:t>
+            </w:r>
+            <w:proofErr w:type="spellEnd"/>
+            <w:r>
+              <w:rPr>
+                <w:b/>
+                <w:u w:val="single"/>
+              </w:rPr>
+              <w:t xml:space="preserve"> (EQ</w:t>
+            </w:r>
+            <w:r>
+              <w:rPr>
+                <w:b/>
+                <w:u w:val="single"/>
+              </w:rPr>
+              <w:t>)</w:t>
+            </w:r>
+          </w:p>
+        </w:tc>
+      </w:tr>
+      <w:tr>
+        <w:tc>
+          <w:tcPr>
+            <w:tcW w:w="4386" w:type="dxa"/>
+          </w:tcPr>
+          <w:p>
+            <w:pPr>
+              <w:rPr>
+                <w:b/>
+              </w:rPr>
+            </w:pPr>
+            <w:r>
+              <w:rPr>
+                <w:b/>
+              </w:rPr>
+              <w:t>EO</w:t>
+            </w:r>
+            <w:r>
+              <w:rPr>
+                <w:b/>
+              </w:rPr>
+              <w:t>1</w:t>
+            </w:r>
+            <w:r>
+              <w:rPr>
+                <w:b/>
+              </w:rPr>
+              <w:t>:</w:t>
+            </w:r>
+          </w:p>
+        </w:tc>
+        <w:tc>
+          <w:tcPr>
+            <w:tcW w:w="4335" w:type="dxa"/>
+          </w:tcPr>
+          <w:p>
+            <w:r>
+              <w:t>Spielerübersicht</w:t>
+            </w:r>
+            <w:r>
+              <w:t>-View</w:t>
+            </w:r>
+          </w:p>
+        </w:tc>
+      </w:tr>
+      <w:tr>
+        <w:tc>
+          <w:tcPr>
+            <w:tcW w:w="4386" w:type="dxa"/>
+          </w:tcPr>
+          <w:p>
+            <w:r>
+              <w:t>File Type References</w:t>
+            </w:r>
+          </w:p>
+        </w:tc>
+        <w:tc>
+          <w:tcPr>
+            <w:tcW w:w="4335" w:type="dxa"/>
+          </w:tcPr>
+          <w:p>
+            <w:r>
+              <w:t>1 - Spiel</w:t>
+            </w:r>
+          </w:p>
+        </w:tc>
+      </w:tr>
+      <w:tr>
+        <w:tc>
+          <w:tcPr>
+            <w:tcW w:w="4386" w:type="dxa"/>
+          </w:tcPr>
+          <w:p>
+            <w:r>
+              <w:t>DETs</w:t>
+            </w:r>
+          </w:p>
+        </w:tc>
+        <w:tc>
+          <w:tcPr>
+            <w:tcW w:w="4335" w:type="dxa"/>
+          </w:tcPr>
+          <w:p>
+            <w:r>
+              <w:t>4</w:t>
+            </w:r>
+          </w:p>
+        </w:tc>
+      </w:tr>
+      <w:tr>
+        <w:tc>
+          <w:tcPr>
+            <w:tcW w:w="4386" w:type="dxa"/>
+          </w:tcPr>
+          <w:p>
+            <w:proofErr w:type="spellStart"/>
+            <w:r>
+              <w:t>Complexity</w:t>
+            </w:r>
+            <w:proofErr w:type="spellEnd"/>
+          </w:p>
+        </w:tc>
+        <w:tc>
+          <w:tcPr>
+            <w:tcW w:w="4335" w:type="dxa"/>
+          </w:tcPr>
+          <w:p>
+            <w:r>
+              <w:t>Low</w:t>
+            </w:r>
+          </w:p>
+        </w:tc>
+      </w:tr>
+    </w:tbl>
+    <w:p>
+      <w:pPr>
+        <w:pStyle w:val="berschrift2"/>
+        <w:numPr>
+          <w:ilvl w:val="0"/>
+          <w:numId w:val="1"/>
+        </w:numPr>
+      </w:pPr>
+      <w:bookmarkStart w:id="1" w:name="_Toc358196621"/>
+      <w:proofErr w:type="spellStart"/>
+      <w:r>
+        <w:t>Use</w:t>
+      </w:r>
+      <w:proofErr w:type="spellEnd"/>
+      <w:r>
+        <w:t xml:space="preserve"> Case: Spieler erstellen</w:t>
       </w:r>
       <w:bookmarkEnd w:id="1"/>
     </w:p>
@@ -1256,29 +1755,20 @@
               <w:rPr>
                 <w:b/>
               </w:rPr>
-              <w:t>ILF</w:t>
-            </w:r>
-            <w:r>
-              <w:rPr>
-                <w:b/>
-              </w:rPr>
-              <w:t>1</w:t>
-            </w:r>
-            <w:r>
-              <w:rPr>
-                <w:b/>
-              </w:rPr>
-              <w:t>:</w:t>
-            </w:r>
-          </w:p>
-        </w:tc>
-        <w:tc>
-          <w:tcPr>
-            <w:tcW w:w="4335" w:type="dxa"/>
-          </w:tcPr>
-          <w:p>
-            <w:r>
-              <w:t>Spiel</w:t>
+              <w:t>ILF:</w:t>
+            </w:r>
+          </w:p>
+        </w:tc>
+        <w:tc>
+          <w:tcPr>
+            <w:tcW w:w="4335" w:type="dxa"/>
+          </w:tcPr>
+          <w:p>
+            <w:r>
+              <w:t>Spiel, Spieler</w:t>
+            </w:r>
+            <w:r>
+              <w:t>, Spielfigur</w:t>
             </w:r>
           </w:p>
         </w:tc>
@@ -1300,7 +1790,7 @@
           </w:tcPr>
           <w:p>
             <w:r>
-              <w:t>1</w:t>
+              <w:t>3</w:t>
             </w:r>
           </w:p>
         </w:tc>
@@ -1322,11 +1812,7 @@
           <w:tcPr>
             <w:tcW w:w="4335" w:type="dxa"/>
           </w:tcPr>
-          <w:p>
-            <w:r>
-              <w:t>Low</w:t>
-            </w:r>
-          </w:p>
+          <w:p/>
         </w:tc>
       </w:tr>
       <w:tr>
@@ -1376,29 +1862,17 @@
               <w:rPr>
                 <w:b/>
               </w:rPr>
-              <w:t>EI</w:t>
-            </w:r>
-            <w:r>
-              <w:rPr>
-                <w:b/>
-              </w:rPr>
-              <w:t>1</w:t>
-            </w:r>
-            <w:r>
-              <w:rPr>
-                <w:b/>
-              </w:rPr>
-              <w:t>:</w:t>
-            </w:r>
-          </w:p>
-        </w:tc>
-        <w:tc>
-          <w:tcPr>
-            <w:tcW w:w="4335" w:type="dxa"/>
-          </w:tcPr>
-          <w:p>
-            <w:r>
-              <w:t>Spielmodus-View + Geräte-View</w:t>
+              <w:t>EI:</w:t>
+            </w:r>
+          </w:p>
+        </w:tc>
+        <w:tc>
+          <w:tcPr>
+            <w:tcW w:w="4335" w:type="dxa"/>
+          </w:tcPr>
+          <w:p>
+            <w:r>
+              <w:t>Spielerübersicht + Spielererstellung</w:t>
             </w:r>
           </w:p>
         </w:tc>
@@ -1420,7 +1894,7 @@
           </w:tcPr>
           <w:p>
             <w:r>
-              <w:t>1 – Spiel</w:t>
+              <w:t>Spiel, Spieler</w:t>
             </w:r>
           </w:p>
         </w:tc>
@@ -1442,7 +1916,7 @@
           </w:tcPr>
           <w:p>
             <w:r>
-              <w:t>7</w:t>
+              <w:t>13</w:t>
             </w:r>
           </w:p>
         </w:tc>
@@ -1464,11 +1938,7 @@
           <w:tcPr>
             <w:tcW w:w="4335" w:type="dxa"/>
           </w:tcPr>
-          <w:p>
-            <w:r>
-              <w:t>Low</w:t>
-            </w:r>
-          </w:p>
+          <w:p/>
         </w:tc>
       </w:tr>
       <w:tr>
@@ -1541,13 +2011,7 @@
               <w:rPr>
                 <w:b/>
               </w:rPr>
-              <w:t>EO</w:t>
-            </w:r>
-            <w:r>
-              <w:rPr>
-                <w:b/>
-              </w:rPr>
-              <w:t>1</w:t>
+              <w:t>EQ</w:t>
             </w:r>
             <w:r>
               <w:rPr>
@@ -1563,7 +2027,7 @@
           </w:tcPr>
           <w:p>
             <w:r>
-              <w:t>Spielererstellung-View</w:t>
+              <w:t>Spielerübersicht</w:t>
             </w:r>
           </w:p>
         </w:tc>
@@ -1585,7 +2049,7 @@
           </w:tcPr>
           <w:p>
             <w:r>
-              <w:t>1 - Spiel</w:t>
+              <w:t>Spiel, Spieler</w:t>
             </w:r>
           </w:p>
         </w:tc>
@@ -1629,11 +2093,7 @@
           <w:tcPr>
             <w:tcW w:w="4335" w:type="dxa"/>
           </w:tcPr>
-          <w:p>
-            <w:r>
-              <w:t>Low</w:t>
-            </w:r>
-          </w:p>
+          <w:p/>
         </w:tc>
       </w:tr>
     </w:tbl>
@@ -1641,19 +2101,18 @@
       <w:pPr>
         <w:pStyle w:val="berschrift2"/>
         <w:numPr>
-          <w:ilvl w:val="1"/>
+          <w:ilvl w:val="0"/>
           <w:numId w:val="1"/>
         </w:numPr>
-        <w:ind w:left="567" w:hanging="567"/>
       </w:pPr>
-      <w:bookmarkStart w:id="2" w:name="_Toc358196621"/>
+      <w:bookmarkStart w:id="2" w:name="_Toc358196622"/>
       <w:proofErr w:type="spellStart"/>
       <w:r>
         <w:t>Use</w:t>
       </w:r>
       <w:proofErr w:type="spellEnd"/>
       <w:r>
-        <w:t xml:space="preserve"> Case: Spieler erstellen</w:t>
+        <w:t xml:space="preserve"> Case: Spieler löschen</w:t>
       </w:r>
       <w:bookmarkEnd w:id="2"/>
     </w:p>
@@ -1761,7 +2220,11 @@
           <w:tcPr>
             <w:tcW w:w="4335" w:type="dxa"/>
           </w:tcPr>
-          <w:p/>
+          <w:p>
+            <w:r>
+              <w:t>Spiel, Spieler, Spielfigur</w:t>
+            </w:r>
+          </w:p>
         </w:tc>
       </w:tr>
       <w:tr>
@@ -1779,7 +2242,11 @@
           <w:tcPr>
             <w:tcW w:w="4335" w:type="dxa"/>
           </w:tcPr>
-          <w:p/>
+          <w:p>
+            <w:r>
+              <w:t>1</w:t>
+            </w:r>
+          </w:p>
         </w:tc>
       </w:tr>
       <w:tr>
@@ -1857,7 +2324,11 @@
           <w:tcPr>
             <w:tcW w:w="4335" w:type="dxa"/>
           </w:tcPr>
-          <w:p/>
+          <w:p>
+            <w:r>
+              <w:t>Spielerübersicht</w:t>
+            </w:r>
+          </w:p>
         </w:tc>
       </w:tr>
       <w:tr>
@@ -1875,7 +2346,11 @@
           <w:tcPr>
             <w:tcW w:w="4335" w:type="dxa"/>
           </w:tcPr>
-          <w:p/>
+          <w:p>
+            <w:r>
+              <w:t>Spieler</w:t>
+            </w:r>
+          </w:p>
         </w:tc>
       </w:tr>
       <w:tr>
@@ -1893,7 +2368,11 @@
           <w:tcPr>
             <w:tcW w:w="4335" w:type="dxa"/>
           </w:tcPr>
-          <w:p/>
+          <w:p>
+            <w:r>
+              <w:t>11</w:t>
+            </w:r>
+          </w:p>
         </w:tc>
       </w:tr>
       <w:tr>
@@ -1904,6 +2383,7 @@
           <w:p>
             <w:proofErr w:type="spellStart"/>
             <w:r>
+              <w:lastRenderedPageBreak/>
               <w:t>Complexity</w:t>
             </w:r>
             <w:proofErr w:type="spellEnd"/>
@@ -1943,7 +2423,30 @@
                 <w:b/>
                 <w:u w:val="single"/>
               </w:rPr>
-              <w:t xml:space="preserve"> Output (EO)</w:t>
+              <w:t xml:space="preserve"> </w:t>
+            </w:r>
+            <w:proofErr w:type="spellStart"/>
+            <w:r>
+              <w:rPr>
+                <w:b/>
+                <w:u w:val="single"/>
+              </w:rPr>
+              <w:t>Inquiries</w:t>
+            </w:r>
+            <w:proofErr w:type="spellEnd"/>
+            <w:r>
+              <w:rPr>
+                <w:b/>
+                <w:u w:val="single"/>
+              </w:rPr>
+              <w:t xml:space="preserve"> (EQ</w:t>
+            </w:r>
+            <w:r>
+              <w:rPr>
+                <w:b/>
+                <w:u w:val="single"/>
+              </w:rPr>
+              <w:t>)</w:t>
             </w:r>
           </w:p>
         </w:tc>
@@ -1963,15 +2466,25 @@
               <w:rPr>
                 <w:b/>
               </w:rPr>
-              <w:t>EO:</w:t>
-            </w:r>
-          </w:p>
-        </w:tc>
-        <w:tc>
-          <w:tcPr>
-            <w:tcW w:w="4335" w:type="dxa"/>
-          </w:tcPr>
-          <w:p/>
+              <w:t>EQ</w:t>
+            </w:r>
+            <w:r>
+              <w:rPr>
+                <w:b/>
+              </w:rPr>
+              <w:t>:</w:t>
+            </w:r>
+          </w:p>
+        </w:tc>
+        <w:tc>
+          <w:tcPr>
+            <w:tcW w:w="4335" w:type="dxa"/>
+          </w:tcPr>
+          <w:p>
+            <w:r>
+              <w:t>Spielerübersicht</w:t>
+            </w:r>
+          </w:p>
         </w:tc>
       </w:tr>
       <w:tr>
@@ -1989,7 +2502,11 @@
           <w:tcPr>
             <w:tcW w:w="4335" w:type="dxa"/>
           </w:tcPr>
-          <w:p/>
+          <w:p>
+            <w:r>
+              <w:t>Spiel, Spieler</w:t>
+            </w:r>
+          </w:p>
         </w:tc>
       </w:tr>
       <w:tr>
@@ -2007,7 +2524,11 @@
           <w:tcPr>
             <w:tcW w:w="4335" w:type="dxa"/>
           </w:tcPr>
-          <w:p/>
+          <w:p>
+            <w:r>
+              <w:t>5</w:t>
+            </w:r>
+          </w:p>
         </w:tc>
       </w:tr>
       <w:tr>
@@ -2035,19 +2556,18 @@
       <w:pPr>
         <w:pStyle w:val="berschrift2"/>
         <w:numPr>
-          <w:ilvl w:val="1"/>
+          <w:ilvl w:val="0"/>
           <w:numId w:val="1"/>
         </w:numPr>
-        <w:ind w:left="567" w:hanging="567"/>
       </w:pPr>
-      <w:bookmarkStart w:id="3" w:name="_Toc358196622"/>
+      <w:bookmarkStart w:id="3" w:name="_Toc358196623"/>
       <w:proofErr w:type="spellStart"/>
       <w:r>
         <w:t>Use</w:t>
       </w:r>
       <w:proofErr w:type="spellEnd"/>
       <w:r>
-        <w:t xml:space="preserve"> Case: Spieler löschen</w:t>
+        <w:t xml:space="preserve"> Case: Spieler bearbeiten</w:t>
       </w:r>
       <w:bookmarkEnd w:id="3"/>
     </w:p>
@@ -2155,7 +2675,11 @@
           <w:tcPr>
             <w:tcW w:w="4335" w:type="dxa"/>
           </w:tcPr>
-          <w:p/>
+          <w:p>
+            <w:r>
+              <w:t>Spiel, Spieler, Spielfigur</w:t>
+            </w:r>
+          </w:p>
         </w:tc>
       </w:tr>
       <w:tr>
@@ -2173,7 +2697,11 @@
           <w:tcPr>
             <w:tcW w:w="4335" w:type="dxa"/>
           </w:tcPr>
-          <w:p/>
+          <w:p>
+            <w:r>
+              <w:t>3</w:t>
+            </w:r>
+          </w:p>
         </w:tc>
       </w:tr>
       <w:tr>
@@ -2251,7 +2779,11 @@
           <w:tcPr>
             <w:tcW w:w="4335" w:type="dxa"/>
           </w:tcPr>
-          <w:p/>
+          <w:p>
+            <w:r>
+              <w:t>Spielerübersicht, Spielerbearbeitung</w:t>
+            </w:r>
+          </w:p>
         </w:tc>
       </w:tr>
       <w:tr>
@@ -2269,7 +2801,11 @@
           <w:tcPr>
             <w:tcW w:w="4335" w:type="dxa"/>
           </w:tcPr>
-          <w:p/>
+          <w:p>
+            <w:r>
+              <w:t>Spiel, Spieler, Spielfigur</w:t>
+            </w:r>
+          </w:p>
         </w:tc>
       </w:tr>
       <w:tr>
@@ -2287,7 +2823,11 @@
           <w:tcPr>
             <w:tcW w:w="4335" w:type="dxa"/>
           </w:tcPr>
-          <w:p/>
+          <w:p>
+            <w:r>
+              <w:t>17</w:t>
+            </w:r>
+          </w:p>
         </w:tc>
       </w:tr>
       <w:tr>
@@ -2298,7 +2838,6 @@
           <w:p>
             <w:proofErr w:type="spellStart"/>
             <w:r>
-              <w:lastRenderedPageBreak/>
               <w:t>Complexity</w:t>
             </w:r>
             <w:proofErr w:type="spellEnd"/>
@@ -2338,7 +2877,30 @@
                 <w:b/>
                 <w:u w:val="single"/>
               </w:rPr>
-              <w:t xml:space="preserve"> Output (EO)</w:t>
+              <w:t xml:space="preserve"> </w:t>
+            </w:r>
+            <w:proofErr w:type="spellStart"/>
+            <w:r>
+              <w:rPr>
+                <w:b/>
+                <w:u w:val="single"/>
+              </w:rPr>
+              <w:t>Inquiries</w:t>
+            </w:r>
+            <w:proofErr w:type="spellEnd"/>
+            <w:r>
+              <w:rPr>
+                <w:b/>
+                <w:u w:val="single"/>
+              </w:rPr>
+              <w:t xml:space="preserve"> (EQ</w:t>
+            </w:r>
+            <w:r>
+              <w:rPr>
+                <w:b/>
+                <w:u w:val="single"/>
+              </w:rPr>
+              <w:t>)</w:t>
             </w:r>
           </w:p>
         </w:tc>
@@ -2358,15 +2920,25 @@
               <w:rPr>
                 <w:b/>
               </w:rPr>
-              <w:t>EO:</w:t>
-            </w:r>
-          </w:p>
-        </w:tc>
-        <w:tc>
-          <w:tcPr>
-            <w:tcW w:w="4335" w:type="dxa"/>
-          </w:tcPr>
-          <w:p/>
+              <w:t>EQ</w:t>
+            </w:r>
+            <w:r>
+              <w:rPr>
+                <w:b/>
+              </w:rPr>
+              <w:t>:</w:t>
+            </w:r>
+          </w:p>
+        </w:tc>
+        <w:tc>
+          <w:tcPr>
+            <w:tcW w:w="4335" w:type="dxa"/>
+          </w:tcPr>
+          <w:p>
+            <w:r>
+              <w:t>Spielerübersicht</w:t>
+            </w:r>
+          </w:p>
         </w:tc>
       </w:tr>
       <w:tr>
@@ -2384,7 +2956,11 @@
           <w:tcPr>
             <w:tcW w:w="4335" w:type="dxa"/>
           </w:tcPr>
-          <w:p/>
+          <w:p>
+            <w:r>
+              <w:t>Spiel, Spieler</w:t>
+            </w:r>
+          </w:p>
         </w:tc>
       </w:tr>
       <w:tr>
@@ -2402,7 +2978,13 @@
           <w:tcPr>
             <w:tcW w:w="4335" w:type="dxa"/>
           </w:tcPr>
-          <w:p/>
+          <w:p>
+            <w:r>
+              <w:t>5</w:t>
+            </w:r>
+            <w:bookmarkStart w:id="4" w:name="_GoBack"/>
+            <w:bookmarkEnd w:id="4"/>
+          </w:p>
         </w:tc>
       </w:tr>
       <w:tr>
@@ -2430,404 +3012,9 @@
       <w:pPr>
         <w:pStyle w:val="berschrift2"/>
         <w:numPr>
-          <w:ilvl w:val="1"/>
+          <w:ilvl w:val="0"/>
           <w:numId w:val="1"/>
         </w:numPr>
-        <w:ind w:left="567" w:hanging="567"/>
-      </w:pPr>
-      <w:bookmarkStart w:id="4" w:name="_Toc358196623"/>
-      <w:proofErr w:type="spellStart"/>
-      <w:r>
-        <w:t>Use</w:t>
-      </w:r>
-      <w:proofErr w:type="spellEnd"/>
-      <w:r>
-        <w:t xml:space="preserve"> Case: Spieler bearbeiten</w:t>
-      </w:r>
-      <w:bookmarkEnd w:id="4"/>
-    </w:p>
-    <w:tbl>
-      <w:tblPr>
-        <w:tblStyle w:val="Tabellenraster"/>
-        <w:tblW w:w="0" w:type="auto"/>
-        <w:tblInd w:w="567" w:type="dxa"/>
-        <w:tblLook w:val="04A0" w:firstRow="1" w:lastRow="0" w:firstColumn="1" w:lastColumn="0" w:noHBand="0" w:noVBand="1"/>
-      </w:tblPr>
-      <w:tblGrid>
-        <w:gridCol w:w="4386"/>
-        <w:gridCol w:w="4335"/>
-      </w:tblGrid>
-      <w:tr>
-        <w:tc>
-          <w:tcPr>
-            <w:tcW w:w="8721" w:type="dxa"/>
-            <w:gridSpan w:val="2"/>
-          </w:tcPr>
-          <w:p>
-            <w:pPr>
-              <w:rPr>
-                <w:b/>
-                <w:u w:val="single"/>
-              </w:rPr>
-            </w:pPr>
-            <w:r>
-              <w:rPr>
-                <w:b/>
-                <w:u w:val="single"/>
-              </w:rPr>
-              <w:t>Communication</w:t>
-            </w:r>
-          </w:p>
-        </w:tc>
-      </w:tr>
-      <w:tr>
-        <w:tc>
-          <w:tcPr>
-            <w:tcW w:w="4386" w:type="dxa"/>
-          </w:tcPr>
-          <w:p>
-            <w:proofErr w:type="spellStart"/>
-            <w:r>
-              <w:t>Complexity</w:t>
-            </w:r>
-            <w:proofErr w:type="spellEnd"/>
-          </w:p>
-        </w:tc>
-        <w:tc>
-          <w:tcPr>
-            <w:tcW w:w="4335" w:type="dxa"/>
-          </w:tcPr>
-          <w:p>
-            <w:r>
-              <w:t>Average</w:t>
-            </w:r>
-          </w:p>
-        </w:tc>
-      </w:tr>
-      <w:tr>
-        <w:tc>
-          <w:tcPr>
-            <w:tcW w:w="8721" w:type="dxa"/>
-            <w:gridSpan w:val="2"/>
-          </w:tcPr>
-          <w:p>
-            <w:pPr>
-              <w:rPr>
-                <w:b/>
-                <w:u w:val="single"/>
-              </w:rPr>
-            </w:pPr>
-            <w:r>
-              <w:rPr>
-                <w:b/>
-                <w:u w:val="single"/>
-              </w:rPr>
-              <w:t>Files</w:t>
-            </w:r>
-          </w:p>
-        </w:tc>
-      </w:tr>
-      <w:tr>
-        <w:tc>
-          <w:tcPr>
-            <w:tcW w:w="4386" w:type="dxa"/>
-          </w:tcPr>
-          <w:p>
-            <w:pPr>
-              <w:rPr>
-                <w:b/>
-              </w:rPr>
-            </w:pPr>
-            <w:r>
-              <w:rPr>
-                <w:b/>
-              </w:rPr>
-              <w:t>ILF:</w:t>
-            </w:r>
-          </w:p>
-        </w:tc>
-        <w:tc>
-          <w:tcPr>
-            <w:tcW w:w="4335" w:type="dxa"/>
-          </w:tcPr>
-          <w:p/>
-        </w:tc>
-      </w:tr>
-      <w:tr>
-        <w:tc>
-          <w:tcPr>
-            <w:tcW w:w="4386" w:type="dxa"/>
-          </w:tcPr>
-          <w:p>
-            <w:r>
-              <w:t>DETs:</w:t>
-            </w:r>
-          </w:p>
-        </w:tc>
-        <w:tc>
-          <w:tcPr>
-            <w:tcW w:w="4335" w:type="dxa"/>
-          </w:tcPr>
-          <w:p/>
-        </w:tc>
-      </w:tr>
-      <w:tr>
-        <w:tc>
-          <w:tcPr>
-            <w:tcW w:w="4386" w:type="dxa"/>
-          </w:tcPr>
-          <w:p>
-            <w:proofErr w:type="spellStart"/>
-            <w:r>
-              <w:t>Complexity</w:t>
-            </w:r>
-            <w:proofErr w:type="spellEnd"/>
-          </w:p>
-        </w:tc>
-        <w:tc>
-          <w:tcPr>
-            <w:tcW w:w="4335" w:type="dxa"/>
-          </w:tcPr>
-          <w:p/>
-        </w:tc>
-      </w:tr>
-      <w:tr>
-        <w:tc>
-          <w:tcPr>
-            <w:tcW w:w="8721" w:type="dxa"/>
-            <w:gridSpan w:val="2"/>
-          </w:tcPr>
-          <w:p>
-            <w:pPr>
-              <w:rPr>
-                <w:b/>
-                <w:u w:val="single"/>
-              </w:rPr>
-            </w:pPr>
-            <w:proofErr w:type="spellStart"/>
-            <w:r>
-              <w:rPr>
-                <w:b/>
-                <w:u w:val="single"/>
-              </w:rPr>
-              <w:t>External</w:t>
-            </w:r>
-            <w:proofErr w:type="spellEnd"/>
-            <w:r>
-              <w:rPr>
-                <w:b/>
-                <w:u w:val="single"/>
-              </w:rPr>
-              <w:t xml:space="preserve"> Input (EI)</w:t>
-            </w:r>
-          </w:p>
-        </w:tc>
-      </w:tr>
-      <w:tr>
-        <w:tc>
-          <w:tcPr>
-            <w:tcW w:w="4386" w:type="dxa"/>
-          </w:tcPr>
-          <w:p>
-            <w:pPr>
-              <w:rPr>
-                <w:b/>
-              </w:rPr>
-            </w:pPr>
-            <w:r>
-              <w:rPr>
-                <w:b/>
-              </w:rPr>
-              <w:t>EI:</w:t>
-            </w:r>
-          </w:p>
-        </w:tc>
-        <w:tc>
-          <w:tcPr>
-            <w:tcW w:w="4335" w:type="dxa"/>
-          </w:tcPr>
-          <w:p/>
-        </w:tc>
-      </w:tr>
-      <w:tr>
-        <w:tc>
-          <w:tcPr>
-            <w:tcW w:w="4386" w:type="dxa"/>
-          </w:tcPr>
-          <w:p>
-            <w:r>
-              <w:t>File Type References:</w:t>
-            </w:r>
-          </w:p>
-        </w:tc>
-        <w:tc>
-          <w:tcPr>
-            <w:tcW w:w="4335" w:type="dxa"/>
-          </w:tcPr>
-          <w:p/>
-        </w:tc>
-      </w:tr>
-      <w:tr>
-        <w:tc>
-          <w:tcPr>
-            <w:tcW w:w="4386" w:type="dxa"/>
-          </w:tcPr>
-          <w:p>
-            <w:r>
-              <w:t>DETs</w:t>
-            </w:r>
-          </w:p>
-        </w:tc>
-        <w:tc>
-          <w:tcPr>
-            <w:tcW w:w="4335" w:type="dxa"/>
-          </w:tcPr>
-          <w:p/>
-        </w:tc>
-      </w:tr>
-      <w:tr>
-        <w:tc>
-          <w:tcPr>
-            <w:tcW w:w="4386" w:type="dxa"/>
-          </w:tcPr>
-          <w:p>
-            <w:proofErr w:type="spellStart"/>
-            <w:r>
-              <w:t>Complexity</w:t>
-            </w:r>
-            <w:proofErr w:type="spellEnd"/>
-          </w:p>
-        </w:tc>
-        <w:tc>
-          <w:tcPr>
-            <w:tcW w:w="4335" w:type="dxa"/>
-          </w:tcPr>
-          <w:p/>
-        </w:tc>
-      </w:tr>
-      <w:tr>
-        <w:tc>
-          <w:tcPr>
-            <w:tcW w:w="8721" w:type="dxa"/>
-            <w:gridSpan w:val="2"/>
-          </w:tcPr>
-          <w:p>
-            <w:pPr>
-              <w:rPr>
-                <w:b/>
-                <w:u w:val="single"/>
-              </w:rPr>
-            </w:pPr>
-            <w:proofErr w:type="spellStart"/>
-            <w:r>
-              <w:rPr>
-                <w:b/>
-                <w:u w:val="single"/>
-              </w:rPr>
-              <w:t>External</w:t>
-            </w:r>
-            <w:proofErr w:type="spellEnd"/>
-            <w:r>
-              <w:rPr>
-                <w:b/>
-                <w:u w:val="single"/>
-              </w:rPr>
-              <w:t xml:space="preserve"> Output (EO)</w:t>
-            </w:r>
-          </w:p>
-        </w:tc>
-      </w:tr>
-      <w:tr>
-        <w:tc>
-          <w:tcPr>
-            <w:tcW w:w="4386" w:type="dxa"/>
-          </w:tcPr>
-          <w:p>
-            <w:pPr>
-              <w:rPr>
-                <w:b/>
-              </w:rPr>
-            </w:pPr>
-            <w:r>
-              <w:rPr>
-                <w:b/>
-              </w:rPr>
-              <w:t>EO:</w:t>
-            </w:r>
-          </w:p>
-        </w:tc>
-        <w:tc>
-          <w:tcPr>
-            <w:tcW w:w="4335" w:type="dxa"/>
-          </w:tcPr>
-          <w:p/>
-        </w:tc>
-      </w:tr>
-      <w:tr>
-        <w:tc>
-          <w:tcPr>
-            <w:tcW w:w="4386" w:type="dxa"/>
-          </w:tcPr>
-          <w:p>
-            <w:r>
-              <w:t>File Type References</w:t>
-            </w:r>
-          </w:p>
-        </w:tc>
-        <w:tc>
-          <w:tcPr>
-            <w:tcW w:w="4335" w:type="dxa"/>
-          </w:tcPr>
-          <w:p/>
-        </w:tc>
-      </w:tr>
-      <w:tr>
-        <w:tc>
-          <w:tcPr>
-            <w:tcW w:w="4386" w:type="dxa"/>
-          </w:tcPr>
-          <w:p>
-            <w:r>
-              <w:t>DETs</w:t>
-            </w:r>
-          </w:p>
-        </w:tc>
-        <w:tc>
-          <w:tcPr>
-            <w:tcW w:w="4335" w:type="dxa"/>
-          </w:tcPr>
-          <w:p/>
-        </w:tc>
-      </w:tr>
-      <w:tr>
-        <w:tc>
-          <w:tcPr>
-            <w:tcW w:w="4386" w:type="dxa"/>
-          </w:tcPr>
-          <w:p>
-            <w:proofErr w:type="spellStart"/>
-            <w:r>
-              <w:t>Complexity</w:t>
-            </w:r>
-            <w:proofErr w:type="spellEnd"/>
-          </w:p>
-        </w:tc>
-        <w:tc>
-          <w:tcPr>
-            <w:tcW w:w="4335" w:type="dxa"/>
-          </w:tcPr>
-          <w:p/>
-        </w:tc>
-      </w:tr>
-    </w:tbl>
-    <w:p>
-      <w:pPr>
-        <w:pStyle w:val="berschrift2"/>
-        <w:numPr>
-          <w:ilvl w:val="1"/>
-          <w:numId w:val="1"/>
-        </w:numPr>
-        <w:ind w:left="567" w:hanging="567"/>
       </w:pPr>
       <w:bookmarkStart w:id="5" w:name="_Toc358196624"/>
       <w:proofErr w:type="spellStart"/>
@@ -3217,16 +3404,10 @@
     <w:p>
       <w:pPr>
         <w:pStyle w:val="berschrift2"/>
-      </w:pPr>
-    </w:p>
-    <w:p>
-      <w:pPr>
-        <w:pStyle w:val="berschrift2"/>
         <w:numPr>
-          <w:ilvl w:val="1"/>
+          <w:ilvl w:val="0"/>
           <w:numId w:val="1"/>
         </w:numPr>
-        <w:ind w:left="567" w:hanging="567"/>
       </w:pPr>
       <w:bookmarkStart w:id="6" w:name="_Toc358196625"/>
       <w:proofErr w:type="spellStart"/>
@@ -3372,7 +3553,6 @@
           <w:p>
             <w:proofErr w:type="spellStart"/>
             <w:r>
-              <w:lastRenderedPageBreak/>
               <w:t>Complexity</w:t>
             </w:r>
             <w:proofErr w:type="spellEnd"/>
@@ -3432,6 +3612,7 @@
               <w:rPr>
                 <w:b/>
               </w:rPr>
+              <w:lastRenderedPageBreak/>
               <w:t>EI:</w:t>
             </w:r>
           </w:p>
@@ -3618,10 +3799,9 @@
       <w:pPr>
         <w:pStyle w:val="berschrift2"/>
         <w:numPr>
-          <w:ilvl w:val="1"/>
+          <w:ilvl w:val="0"/>
           <w:numId w:val="1"/>
         </w:numPr>
-        <w:ind w:left="567" w:hanging="567"/>
       </w:pPr>
       <w:bookmarkStart w:id="7" w:name="_Toc358196626"/>
       <w:proofErr w:type="spellStart"/>
@@ -4012,10 +4192,9 @@
       <w:pPr>
         <w:pStyle w:val="berschrift2"/>
         <w:numPr>
-          <w:ilvl w:val="1"/>
+          <w:ilvl w:val="0"/>
           <w:numId w:val="1"/>
         </w:numPr>
-        <w:ind w:left="567" w:hanging="567"/>
       </w:pPr>
       <w:bookmarkStart w:id="8" w:name="_Toc358196627"/>
       <w:proofErr w:type="spellStart"/>
@@ -4406,10 +4585,9 @@
       <w:pPr>
         <w:pStyle w:val="berschrift2"/>
         <w:numPr>
-          <w:ilvl w:val="1"/>
+          <w:ilvl w:val="0"/>
           <w:numId w:val="1"/>
         </w:numPr>
-        <w:ind w:left="567" w:hanging="567"/>
       </w:pPr>
       <w:bookmarkStart w:id="9" w:name="_Toc358196628"/>
       <w:proofErr w:type="spellStart"/>
@@ -4498,45 +4676,45 @@
                 <w:b/>
                 <w:u w:val="single"/>
               </w:rPr>
+              <w:t>Files</w:t>
+            </w:r>
+          </w:p>
+        </w:tc>
+      </w:tr>
+      <w:tr>
+        <w:tc>
+          <w:tcPr>
+            <w:tcW w:w="4386" w:type="dxa"/>
+          </w:tcPr>
+          <w:p>
+            <w:pPr>
+              <w:rPr>
+                <w:b/>
+              </w:rPr>
+            </w:pPr>
+            <w:r>
+              <w:rPr>
+                <w:b/>
+              </w:rPr>
+              <w:t>ILF:</w:t>
+            </w:r>
+          </w:p>
+        </w:tc>
+        <w:tc>
+          <w:tcPr>
+            <w:tcW w:w="4335" w:type="dxa"/>
+          </w:tcPr>
+          <w:p/>
+        </w:tc>
+      </w:tr>
+      <w:tr>
+        <w:tc>
+          <w:tcPr>
+            <w:tcW w:w="4386" w:type="dxa"/>
+          </w:tcPr>
+          <w:p>
+            <w:r>
               <w:lastRenderedPageBreak/>
-              <w:t>Files</w:t>
-            </w:r>
-          </w:p>
-        </w:tc>
-      </w:tr>
-      <w:tr>
-        <w:tc>
-          <w:tcPr>
-            <w:tcW w:w="4386" w:type="dxa"/>
-          </w:tcPr>
-          <w:p>
-            <w:pPr>
-              <w:rPr>
-                <w:b/>
-              </w:rPr>
-            </w:pPr>
-            <w:r>
-              <w:rPr>
-                <w:b/>
-              </w:rPr>
-              <w:t>ILF:</w:t>
-            </w:r>
-          </w:p>
-        </w:tc>
-        <w:tc>
-          <w:tcPr>
-            <w:tcW w:w="4335" w:type="dxa"/>
-          </w:tcPr>
-          <w:p/>
-        </w:tc>
-      </w:tr>
-      <w:tr>
-        <w:tc>
-          <w:tcPr>
-            <w:tcW w:w="4386" w:type="dxa"/>
-          </w:tcPr>
-          <w:p>
-            <w:r>
               <w:t>DETs:</w:t>
             </w:r>
           </w:p>
@@ -4801,10 +4979,9 @@
       <w:pPr>
         <w:pStyle w:val="berschrift2"/>
         <w:numPr>
-          <w:ilvl w:val="1"/>
+          <w:ilvl w:val="0"/>
           <w:numId w:val="1"/>
         </w:numPr>
-        <w:ind w:left="567" w:hanging="567"/>
       </w:pPr>
       <w:bookmarkStart w:id="10" w:name="_Toc358196629"/>
       <w:proofErr w:type="spellStart"/>
@@ -7183,55 +7360,25 @@
         </w:p>
       </w:docPartBody>
     </w:docPart>
-    <w:docPart>
-      <w:docPartPr>
-        <w:name w:val="C5573712A3954B5287FA5CBB4BB2EBC0"/>
-        <w:category>
-          <w:name w:val="Allgemein"/>
-          <w:gallery w:val="placeholder"/>
-        </w:category>
-        <w:types>
-          <w:type w:val="bbPlcHdr"/>
-        </w:types>
-        <w:behaviors>
-          <w:behavior w:val="content"/>
-        </w:behaviors>
-        <w:guid w:val="{5D8298C6-AB17-43CB-A8DC-505A19A6C05C}"/>
-      </w:docPartPr>
-      <w:docPartBody>
-        <w:p>
-          <w:pPr>
-            <w:pStyle w:val="C5573712A3954B5287FA5CBB4BB2EBC0"/>
-          </w:pPr>
-          <w:r>
-            <w:rPr>
-              <w:sz w:val="40"/>
-              <w:szCs w:val="40"/>
-            </w:rPr>
-            <w:t>[Geben Sie den Untertitel des Dokuments ein]</w:t>
-          </w:r>
-        </w:p>
-      </w:docPartBody>
-    </w:docPart>
   </w:docParts>
 </w:glossaryDocument>
 </file>
 
 <file path=word/glossary/fontTable.xml><?xml version="1.0" encoding="utf-8"?>
 <w:fonts xmlns:mc="http://schemas.openxmlformats.org/markup-compatibility/2006" xmlns:r="http://schemas.openxmlformats.org/officeDocument/2006/relationships" xmlns:w="http://schemas.openxmlformats.org/wordprocessingml/2006/main" xmlns:w14="http://schemas.microsoft.com/office/word/2010/wordml" mc:Ignorable="w14">
+  <w:font w:name="Calibri">
+    <w:panose1 w:val="020F0502020204030204"/>
+    <w:charset w:val="00"/>
+    <w:family w:val="swiss"/>
+    <w:pitch w:val="variable"/>
+    <w:sig w:usb0="E00002FF" w:usb1="4000ACFF" w:usb2="00000001" w:usb3="00000000" w:csb0="0000019F" w:csb1="00000000"/>
+  </w:font>
   <w:font w:name="Times New Roman">
     <w:panose1 w:val="02020603050405020304"/>
     <w:charset w:val="00"/>
     <w:family w:val="roman"/>
     <w:pitch w:val="variable"/>
     <w:sig w:usb0="E0002AFF" w:usb1="C0007841" w:usb2="00000009" w:usb3="00000000" w:csb0="000001FF" w:csb1="00000000"/>
-  </w:font>
-  <w:font w:name="Calibri">
-    <w:panose1 w:val="020F0502020204030204"/>
-    <w:charset w:val="00"/>
-    <w:family w:val="swiss"/>
-    <w:pitch w:val="variable"/>
-    <w:sig w:usb0="E00002FF" w:usb1="4000ACFF" w:usb2="00000001" w:usb3="00000000" w:csb0="0000019F" w:csb1="00000000"/>
   </w:font>
   <w:font w:name="Cambria">
     <w:panose1 w:val="02040503050406030204"/>
@@ -7244,8 +7391,9 @@
     <w:panose1 w:val="020B0604030504040204"/>
     <w:charset w:val="00"/>
     <w:family w:val="swiss"/>
+    <w:notTrueType/>
     <w:pitch w:val="variable"/>
-    <w:sig w:usb0="E1002EFF" w:usb1="C000605B" w:usb2="00000029" w:usb3="00000000" w:csb0="000101FF" w:csb1="00000000"/>
+    <w:sig w:usb0="00000003" w:usb1="00000000" w:usb2="00000000" w:usb3="00000000" w:csb0="00000001" w:csb1="00000000"/>
   </w:font>
 </w:fonts>
 </file>
@@ -7266,7 +7414,9 @@
   <w:rsids>
     <w:rsidRoot w:val="00A21312"/>
     <w:rsid w:val="006366E2"/>
+    <w:rsid w:val="006E1879"/>
     <w:rsid w:val="00A21312"/>
+    <w:rsid w:val="00C4047B"/>
   </w:rsids>
   <m:mathPr>
     <m:mathFont m:val="Cambria Math"/>
@@ -7989,7 +8139,7 @@
 </file>
 
 <file path=customXml/itemProps1.xml><?xml version="1.0" encoding="utf-8"?>
-<ds:datastoreItem xmlns:ds="http://schemas.openxmlformats.org/officeDocument/2006/customXml" ds:itemID="{F84E4F96-0EDD-4498-A3B0-BAE0C42405BB}">
+<ds:datastoreItem xmlns:ds="http://schemas.openxmlformats.org/officeDocument/2006/customXml" ds:itemID="{0D51AF82-3272-4B8B-B00B-C75461CD2B60}">
   <ds:schemaRefs>
     <ds:schemaRef ds:uri="http://schemas.openxmlformats.org/officeDocument/2006/bibliography"/>
   </ds:schemaRefs>

</xml_diff>

<commit_message>
CHG: function points und projektplan abgabebereit
</commit_message>
<xml_diff>
--- a/Documentation/Week9/FunctionPoints.docx
+++ b/Documentation/Week9/FunctionPoints.docx
@@ -2,6 +2,8 @@
 <file path=word/document.xml><?xml version="1.0" encoding="utf-8"?>
 <w:document xmlns:wpc="http://schemas.microsoft.com/office/word/2010/wordprocessingCanvas" xmlns:mc="http://schemas.openxmlformats.org/markup-compatibility/2006" xmlns:o="urn:schemas-microsoft-com:office:office" xmlns:r="http://schemas.openxmlformats.org/officeDocument/2006/relationships" xmlns:m="http://schemas.openxmlformats.org/officeDocument/2006/math" xmlns:v="urn:schemas-microsoft-com:vml" xmlns:wp14="http://schemas.microsoft.com/office/word/2010/wordprocessingDrawing" xmlns:wp="http://schemas.openxmlformats.org/drawingml/2006/wordprocessingDrawing" xmlns:w10="urn:schemas-microsoft-com:office:word" xmlns:w="http://schemas.openxmlformats.org/wordprocessingml/2006/main" xmlns:w14="http://schemas.microsoft.com/office/word/2010/wordml" xmlns:wpg="http://schemas.microsoft.com/office/word/2010/wordprocessingGroup" xmlns:wpi="http://schemas.microsoft.com/office/word/2010/wordprocessingInk" xmlns:wne="http://schemas.microsoft.com/office/word/2006/wordml" xmlns:wps="http://schemas.microsoft.com/office/word/2010/wordprocessingShape" mc:Ignorable="w14 wp14">
   <w:body>
+    <w:bookmarkStart w:id="0" w:name="_GoBack" w:displacedByCustomXml="next"/>
+    <w:bookmarkEnd w:id="0" w:displacedByCustomXml="next"/>
     <w:sdt>
       <w:sdtPr>
         <w:id w:val="1454752578"/>
@@ -194,8 +196,6 @@
             <w:t>Inhalt</w:t>
           </w:r>
         </w:p>
-        <w:bookmarkStart w:id="0" w:name="_GoBack"/>
-        <w:bookmarkEnd w:id="0"/>
         <w:p>
           <w:pPr>
             <w:pStyle w:val="Verzeichnis2"/>
@@ -1522,7 +1522,7 @@
           </w:tcPr>
           <w:p>
             <w:r>
-              <w:t>1 – Spiel</w:t>
+              <w:t>Spiel</w:t>
             </w:r>
           </w:p>
         </w:tc>
@@ -8364,11 +8364,11 @@
           <c:showPercent val="0"/>
           <c:showBubbleSize val="0"/>
         </c:dLbls>
-        <c:axId val="37295616"/>
-        <c:axId val="37297536"/>
+        <c:axId val="108976000"/>
+        <c:axId val="108982272"/>
       </c:scatterChart>
       <c:valAx>
-        <c:axId val="37295616"/>
+        <c:axId val="108976000"/>
         <c:scaling>
           <c:orientation val="minMax"/>
         </c:scaling>
@@ -8396,12 +8396,12 @@
         <c:majorTickMark val="out"/>
         <c:minorTickMark val="none"/>
         <c:tickLblPos val="nextTo"/>
-        <c:crossAx val="37297536"/>
+        <c:crossAx val="108982272"/>
         <c:crosses val="autoZero"/>
         <c:crossBetween val="midCat"/>
       </c:valAx>
       <c:valAx>
-        <c:axId val="37297536"/>
+        <c:axId val="108982272"/>
         <c:scaling>
           <c:orientation val="minMax"/>
         </c:scaling>
@@ -8412,7 +8412,7 @@
         <c:majorTickMark val="out"/>
         <c:minorTickMark val="none"/>
         <c:tickLblPos val="nextTo"/>
-        <c:crossAx val="37295616"/>
+        <c:crossAx val="108976000"/>
         <c:crosses val="autoZero"/>
         <c:crossBetween val="midCat"/>
       </c:valAx>
@@ -8721,7 +8721,7 @@
 </file>
 
 <file path=customXml/itemProps1.xml><?xml version="1.0" encoding="utf-8"?>
-<ds:datastoreItem xmlns:ds="http://schemas.openxmlformats.org/officeDocument/2006/customXml" ds:itemID="{9E033C54-3ADF-4456-BFA6-7AD1B7A542C0}">
+<ds:datastoreItem xmlns:ds="http://schemas.openxmlformats.org/officeDocument/2006/customXml" ds:itemID="{DAFF91A1-9A9C-4FA5-8C4E-616503C615E5}">
   <ds:schemaRefs>
     <ds:schemaRef ds:uri="http://schemas.openxmlformats.org/officeDocument/2006/bibliography"/>
   </ds:schemaRefs>

</xml_diff>